<commit_message>
lab 4 avance 4.4 Est-1
</commit_message>
<xml_diff>
--- a/Docs/Observaciones-Lab 4.docx
+++ b/Docs/Observaciones-Lab 4.docx
@@ -35,16 +35,8 @@
         <w:rPr>
           <w:lang w:val="es-419"/>
         </w:rPr>
-        <w:t xml:space="preserve">1 Cod </w:t>
-      </w:r>
-      <w:proofErr w:type="spellStart"/>
-      <w:r>
-        <w:rPr>
-          <w:lang w:val="es-419"/>
-        </w:rPr>
-        <w:t>XXXX</w:t>
-      </w:r>
-      <w:proofErr w:type="spellEnd"/>
+        <w:t>1 Cod XXXX</w:t>
+      </w:r>
     </w:p>
     <w:p>
       <w:pPr>
@@ -64,16 +56,8 @@
         <w:rPr>
           <w:lang w:val="es-419"/>
         </w:rPr>
-        <w:t xml:space="preserve">2 Cod </w:t>
-      </w:r>
-      <w:proofErr w:type="spellStart"/>
-      <w:r>
-        <w:rPr>
-          <w:lang w:val="es-419"/>
-        </w:rPr>
-        <w:t>XXXX</w:t>
-      </w:r>
-      <w:proofErr w:type="spellEnd"/>
+        <w:t>2 Cod XXXX</w:t>
+      </w:r>
     </w:p>
     <w:p>
       <w:pPr>
@@ -99,16 +83,8 @@
         <w:rPr>
           <w:lang w:val="es-419"/>
         </w:rPr>
-        <w:t xml:space="preserve"> Cod </w:t>
-      </w:r>
-      <w:proofErr w:type="spellStart"/>
-      <w:r>
-        <w:rPr>
-          <w:lang w:val="es-419"/>
-        </w:rPr>
-        <w:t>XXXX</w:t>
-      </w:r>
-      <w:proofErr w:type="spellEnd"/>
+        <w:t xml:space="preserve"> Cod XXXX</w:t>
+      </w:r>
     </w:p>
     <w:p>
       <w:pPr>
@@ -150,6 +126,338 @@
     </w:p>
     <w:p>
       <w:pPr>
+        <w:pStyle w:val="ListParagraph"/>
+        <w:spacing w:after="0"/>
+        <w:ind w:left="360"/>
+        <w:jc w:val="both"/>
+        <w:rPr>
+          <w:lang w:val="es-419"/>
+        </w:rPr>
+      </w:pPr>
+    </w:p>
+    <w:p>
+      <w:pPr>
+        <w:pStyle w:val="ListParagraph"/>
+        <w:spacing w:after="0"/>
+        <w:ind w:left="0" w:firstLine="360"/>
+        <w:jc w:val="both"/>
+        <w:rPr>
+          <w:lang w:val="es-419"/>
+        </w:rPr>
+      </w:pPr>
+      <w:r>
+        <w:rPr>
+          <w:lang w:val="es-419"/>
+        </w:rPr>
+        <w:t>-</w:t>
+      </w:r>
+      <w:r>
+        <w:rPr>
+          <w:lang w:val="es-419"/>
+        </w:rPr>
+        <w:t xml:space="preserve">Se debe agregar un archivo </w:t>
+      </w:r>
+      <w:proofErr w:type="spellStart"/>
+      <w:r>
+        <w:rPr>
+          <w:lang w:val="es-419"/>
+        </w:rPr>
+        <w:t>newsort</w:t>
+      </w:r>
+      <w:proofErr w:type="spellEnd"/>
+      <w:r>
+        <w:rPr>
+          <w:lang w:val="es-419"/>
+        </w:rPr>
+        <w:t xml:space="preserve"> </w:t>
+      </w:r>
+      <w:r>
+        <w:rPr>
+          <w:lang w:val="es-419"/>
+        </w:rPr>
+        <w:t xml:space="preserve">con a </w:t>
+      </w:r>
+      <w:proofErr w:type="spellStart"/>
+      <w:r>
+        <w:rPr>
+          <w:lang w:val="es-419"/>
+        </w:rPr>
+        <w:t>funci</w:t>
+      </w:r>
+      <w:r>
+        <w:rPr>
+          <w:lang w:val="es-CO"/>
+        </w:rPr>
+        <w:t>ón</w:t>
+      </w:r>
+      <w:proofErr w:type="spellEnd"/>
+      <w:r>
+        <w:rPr>
+          <w:lang w:val="es-CO"/>
+        </w:rPr>
+        <w:t xml:space="preserve"> </w:t>
+      </w:r>
+      <w:proofErr w:type="spellStart"/>
+      <w:r>
+        <w:rPr>
+          <w:lang w:val="es-CO"/>
+        </w:rPr>
+        <w:t>def</w:t>
+      </w:r>
+      <w:proofErr w:type="spellEnd"/>
+      <w:r>
+        <w:rPr>
+          <w:lang w:val="es-CO"/>
+        </w:rPr>
+        <w:t xml:space="preserve"> </w:t>
+      </w:r>
+      <w:proofErr w:type="spellStart"/>
+      <w:r>
+        <w:rPr>
+          <w:lang w:val="es-CO"/>
+        </w:rPr>
+        <w:t>newsort</w:t>
+      </w:r>
+      <w:proofErr w:type="spellEnd"/>
+      <w:r>
+        <w:rPr>
+          <w:lang w:val="es-CO"/>
+        </w:rPr>
+        <w:t xml:space="preserve"> </w:t>
+      </w:r>
+      <w:r>
+        <w:rPr>
+          <w:lang w:val="es-419"/>
+        </w:rPr>
+        <w:t>en</w:t>
+      </w:r>
+      <w:r>
+        <w:rPr>
+          <w:lang w:val="es-419"/>
+        </w:rPr>
+        <w:t>:</w:t>
+      </w:r>
+      <w:r>
+        <w:rPr>
+          <w:lang w:val="es-419"/>
+        </w:rPr>
+        <w:t xml:space="preserve"> </w:t>
+      </w:r>
+      <w:r>
+        <w:rPr>
+          <w:lang w:val="es-419"/>
+        </w:rPr>
+        <w:t xml:space="preserve">en </w:t>
+      </w:r>
+      <w:proofErr w:type="spellStart"/>
+      <w:r>
+        <w:rPr>
+          <w:lang w:val="es-419"/>
+        </w:rPr>
+        <w:t>Disclib</w:t>
+      </w:r>
+      <w:proofErr w:type="spellEnd"/>
+      <w:r>
+        <w:rPr>
+          <w:lang w:val="es-419"/>
+        </w:rPr>
+        <w:t>\</w:t>
+      </w:r>
+      <w:proofErr w:type="spellStart"/>
+      <w:r>
+        <w:rPr>
+          <w:lang w:val="es-419"/>
+        </w:rPr>
+        <w:t>Algorithms</w:t>
+      </w:r>
+      <w:proofErr w:type="spellEnd"/>
+      <w:r>
+        <w:rPr>
+          <w:lang w:val="es-419"/>
+        </w:rPr>
+        <w:t>\</w:t>
+      </w:r>
+      <w:proofErr w:type="spellStart"/>
+      <w:r>
+        <w:rPr>
+          <w:lang w:val="es-419"/>
+        </w:rPr>
+        <w:t>Sorting</w:t>
+      </w:r>
+      <w:proofErr w:type="spellEnd"/>
+      <w:r>
+        <w:rPr>
+          <w:lang w:val="es-419"/>
+        </w:rPr>
+        <w:t xml:space="preserve"> </w:t>
+      </w:r>
+      <w:r>
+        <w:rPr>
+          <w:lang w:val="es-419"/>
+        </w:rPr>
+        <w:t>C:\Users\valeg\OneDrive\Universidad\U-Segundo Semestre\EDA\LabRecursive-L04-G04\</w:t>
+      </w:r>
+      <w:proofErr w:type="spellStart"/>
+      <w:r>
+        <w:rPr>
+          <w:lang w:val="es-419"/>
+        </w:rPr>
+        <w:t>DISClib</w:t>
+      </w:r>
+      <w:proofErr w:type="spellEnd"/>
+      <w:r>
+        <w:rPr>
+          <w:lang w:val="es-419"/>
+        </w:rPr>
+        <w:t>\</w:t>
+      </w:r>
+      <w:proofErr w:type="spellStart"/>
+      <w:r>
+        <w:rPr>
+          <w:lang w:val="es-419"/>
+        </w:rPr>
+        <w:t>Algorithms</w:t>
+      </w:r>
+      <w:proofErr w:type="spellEnd"/>
+      <w:r>
+        <w:rPr>
+          <w:lang w:val="es-419"/>
+        </w:rPr>
+        <w:t>\</w:t>
+      </w:r>
+      <w:proofErr w:type="spellStart"/>
+      <w:r>
+        <w:rPr>
+          <w:lang w:val="es-419"/>
+        </w:rPr>
+        <w:t>Sorting</w:t>
+      </w:r>
+      <w:proofErr w:type="spellEnd"/>
+      <w:r>
+        <w:rPr>
+          <w:lang w:val="es-419"/>
+        </w:rPr>
+        <w:t xml:space="preserve">. </w:t>
+      </w:r>
+      <w:r>
+        <w:rPr>
+          <w:lang w:val="es-419"/>
+        </w:rPr>
+        <w:t xml:space="preserve">Con el </w:t>
+      </w:r>
+      <w:proofErr w:type="spellStart"/>
+      <w:r>
+        <w:rPr>
+          <w:lang w:val="es-419"/>
+        </w:rPr>
+        <w:t>newsort</w:t>
+      </w:r>
+      <w:proofErr w:type="spellEnd"/>
+      <w:r>
+        <w:rPr>
+          <w:lang w:val="es-419"/>
+        </w:rPr>
+        <w:t xml:space="preserve">, se puede cambiar los ordenamientos recursivos a iterativos en </w:t>
+      </w:r>
+      <w:proofErr w:type="spellStart"/>
+      <w:r>
+        <w:rPr>
+          <w:lang w:val="es-419"/>
+        </w:rPr>
+        <w:t>Disclib</w:t>
+      </w:r>
+      <w:proofErr w:type="spellEnd"/>
+      <w:r>
+        <w:rPr>
+          <w:lang w:val="es-419"/>
+        </w:rPr>
+        <w:t>\</w:t>
+      </w:r>
+      <w:proofErr w:type="spellStart"/>
+      <w:r>
+        <w:rPr>
+          <w:lang w:val="es-419"/>
+        </w:rPr>
+        <w:t>Algorithms</w:t>
+      </w:r>
+      <w:proofErr w:type="spellEnd"/>
+      <w:r>
+        <w:rPr>
+          <w:lang w:val="es-419"/>
+        </w:rPr>
+        <w:t>\</w:t>
+      </w:r>
+      <w:proofErr w:type="spellStart"/>
+      <w:r>
+        <w:rPr>
+          <w:lang w:val="es-419"/>
+        </w:rPr>
+        <w:t>Sorting</w:t>
+      </w:r>
+      <w:proofErr w:type="spellEnd"/>
+      <w:r>
+        <w:rPr>
+          <w:lang w:val="es-419"/>
+        </w:rPr>
+        <w:t xml:space="preserve"> en </w:t>
+      </w:r>
+      <w:proofErr w:type="spellStart"/>
+      <w:r>
+        <w:rPr>
+          <w:lang w:val="es-419"/>
+        </w:rPr>
+        <w:t>def</w:t>
+      </w:r>
+      <w:proofErr w:type="spellEnd"/>
+      <w:r>
+        <w:rPr>
+          <w:lang w:val="es-419"/>
+        </w:rPr>
+        <w:t xml:space="preserve"> </w:t>
+      </w:r>
+      <w:proofErr w:type="spellStart"/>
+      <w:r>
+        <w:rPr>
+          <w:lang w:val="es-419"/>
+        </w:rPr>
+        <w:t>news</w:t>
+      </w:r>
+      <w:r>
+        <w:rPr>
+          <w:lang w:val="es-419"/>
+        </w:rPr>
+        <w:t>ort</w:t>
+      </w:r>
+      <w:proofErr w:type="spellEnd"/>
+      <w:r>
+        <w:rPr>
+          <w:lang w:val="es-419"/>
+        </w:rPr>
+        <w:t xml:space="preserve">. En este se puede usar una serie de </w:t>
+      </w:r>
+      <w:proofErr w:type="spellStart"/>
+      <w:r>
+        <w:rPr>
+          <w:lang w:val="es-419"/>
+        </w:rPr>
+        <w:t>fors</w:t>
+      </w:r>
+      <w:proofErr w:type="spellEnd"/>
+      <w:r>
+        <w:rPr>
+          <w:lang w:val="es-419"/>
+        </w:rPr>
+        <w:t>, en donde por cada valor en una lista que contiene a los libros, si son menores o iguales que el pivote, son guardados en una lista, y si son mayores, en otra, y luego juntadas una vez se termine el bucle.</w:t>
+      </w:r>
+      <w:r>
+        <w:rPr>
+          <w:lang w:val="es-419"/>
+        </w:rPr>
+        <w:t xml:space="preserve"> </w:t>
+      </w:r>
+    </w:p>
+    <w:p>
+      <w:pPr>
         <w:spacing w:after="0"/>
         <w:jc w:val="both"/>
         <w:rPr>
@@ -204,6 +512,134 @@
         </w:rPr>
         <w:t>?</w:t>
       </w:r>
+      <w:r>
+        <w:rPr>
+          <w:lang w:val="es-419"/>
+        </w:rPr>
+        <w:t xml:space="preserve"> </w:t>
+      </w:r>
+    </w:p>
+    <w:p>
+      <w:pPr>
+        <w:pStyle w:val="ListParagraph"/>
+        <w:spacing w:after="0"/>
+        <w:ind w:left="360"/>
+        <w:jc w:val="both"/>
+        <w:rPr>
+          <w:lang w:val="es-419"/>
+        </w:rPr>
+      </w:pPr>
+    </w:p>
+    <w:p>
+      <w:pPr>
+        <w:pStyle w:val="ListParagraph"/>
+        <w:spacing w:after="0"/>
+        <w:ind w:left="0" w:firstLine="360"/>
+        <w:jc w:val="both"/>
+        <w:rPr>
+          <w:lang w:val="es-419"/>
+        </w:rPr>
+      </w:pPr>
+      <w:r>
+        <w:rPr>
+          <w:lang w:val="es-419"/>
+        </w:rPr>
+        <w:t>-</w:t>
+      </w:r>
+      <w:r>
+        <w:rPr>
+          <w:lang w:val="es-419"/>
+        </w:rPr>
+        <w:t xml:space="preserve">La opción 10 del menú en view.py permite </w:t>
+      </w:r>
+      <w:r>
+        <w:rPr>
+          <w:lang w:val="es-419"/>
+        </w:rPr>
+        <w:t>que el usuario selección</w:t>
+      </w:r>
+      <w:r>
+        <w:rPr>
+          <w:lang w:val="es-CO"/>
+        </w:rPr>
+        <w:t>é</w:t>
+      </w:r>
+      <w:r>
+        <w:rPr>
+          <w:lang w:val="es-419"/>
+        </w:rPr>
+        <w:t xml:space="preserve"> entre algoritmos recursivos o iterativos para las operaciones de búsqueda y filtrado. En el model.py, hay funciones para ejecutar tanto búsquedas como cálculos de promedio</w:t>
+      </w:r>
+      <w:r>
+        <w:rPr>
+          <w:lang w:val="es-419"/>
+        </w:rPr>
+        <w:t xml:space="preserve"> de carácter r</w:t>
+      </w:r>
+      <w:r>
+        <w:rPr>
+          <w:lang w:val="es-419"/>
+        </w:rPr>
+        <w:t>ecursi</w:t>
+      </w:r>
+      <w:r>
+        <w:rPr>
+          <w:lang w:val="es-419"/>
+        </w:rPr>
+        <w:t>vo</w:t>
+      </w:r>
+      <w:r>
+        <w:rPr>
+          <w:lang w:val="es-419"/>
+        </w:rPr>
+        <w:t xml:space="preserve"> e iterativ</w:t>
+      </w:r>
+      <w:r>
+        <w:rPr>
+          <w:lang w:val="es-419"/>
+        </w:rPr>
+        <w:t>o</w:t>
+      </w:r>
+      <w:r>
+        <w:rPr>
+          <w:lang w:val="es-419"/>
+        </w:rPr>
+        <w:t xml:space="preserve">. Cómo la función </w:t>
+      </w:r>
+      <w:proofErr w:type="spellStart"/>
+      <w:r>
+        <w:rPr>
+          <w:lang w:val="es-419"/>
+        </w:rPr>
+        <w:t>recursiveFilterBooksByRating</w:t>
+      </w:r>
+      <w:proofErr w:type="spellEnd"/>
+      <w:r>
+        <w:rPr>
+          <w:lang w:val="es-419"/>
+        </w:rPr>
+        <w:t xml:space="preserve"> o </w:t>
+      </w:r>
+      <w:proofErr w:type="spellStart"/>
+      <w:r>
+        <w:rPr>
+          <w:lang w:val="es-419"/>
+        </w:rPr>
+        <w:t>iterativeFilterBooksByRating</w:t>
+      </w:r>
+      <w:proofErr w:type="spellEnd"/>
+      <w:r>
+        <w:rPr>
+          <w:lang w:val="es-419"/>
+        </w:rPr>
+        <w:t xml:space="preserve">. </w:t>
+      </w:r>
+      <w:r>
+        <w:rPr>
+          <w:lang w:val="es-419"/>
+        </w:rPr>
+        <w:t>La ejecución dependerá de lo que elija el usuario.</w:t>
+      </w:r>
     </w:p>
     <w:p>
       <w:pPr>
@@ -233,6 +669,17 @@
         </w:rPr>
         <w:t>¿Por qué se usa la máscara en las funciones propuestas?, ¿siempre es necesaria?, argumente su respuesta.</w:t>
       </w:r>
+    </w:p>
+    <w:p>
+      <w:pPr>
+        <w:pStyle w:val="ListParagraph"/>
+        <w:spacing w:after="0"/>
+        <w:ind w:left="360"/>
+        <w:jc w:val="both"/>
+        <w:rPr>
+          <w:lang w:val="es-419"/>
+        </w:rPr>
+      </w:pPr>
     </w:p>
     <w:p>
       <w:pPr>
@@ -2392,14 +2839,12 @@
 </file>
 
 <file path=customXml/item1.xml><?xml version="1.0" encoding="utf-8"?>
-<p:properties xmlns:p="http://schemas.microsoft.com/office/2006/metadata/properties" xmlns:xsi="http://www.w3.org/2001/XMLSchema-instance" xmlns:pc="http://schemas.microsoft.com/office/infopath/2007/PartnerControls">
-  <documentManagement>
-    <TaxCatchAll xmlns="85e30bcc-d76c-4413-8e4d-2dce22fb0743" xsi:nil="true"/>
-    <lcf76f155ced4ddcb4097134ff3c332f xmlns="164883f8-7691-4ecf-b54a-664c0d0edefe">
-      <Terms xmlns="http://schemas.microsoft.com/office/infopath/2007/PartnerControls"/>
-    </lcf76f155ced4ddcb4097134ff3c332f>
-  </documentManagement>
-</p:properties>
+<?mso-contentType ?>
+<FormTemplates xmlns="http://schemas.microsoft.com/sharepoint/v3/contenttype/forms">
+  <Display>DocumentLibraryForm</Display>
+  <Edit>DocumentLibraryForm</Edit>
+  <New>DocumentLibraryForm</New>
+</FormTemplates>
 </file>
 
 <file path=customXml/item2.xml><?xml version="1.0" encoding="utf-8"?>
@@ -2646,15 +3091,44 @@
 </file>
 
 <file path=customXml/item3.xml><?xml version="1.0" encoding="utf-8"?>
-<?mso-contentType ?>
-<FormTemplates xmlns="http://schemas.microsoft.com/sharepoint/v3/contenttype/forms">
-  <Display>DocumentLibraryForm</Display>
-  <Edit>DocumentLibraryForm</Edit>
-  <New>DocumentLibraryForm</New>
-</FormTemplates>
+<p:properties xmlns:p="http://schemas.microsoft.com/office/2006/metadata/properties" xmlns:xsi="http://www.w3.org/2001/XMLSchema-instance" xmlns:pc="http://schemas.microsoft.com/office/infopath/2007/PartnerControls">
+  <documentManagement>
+    <TaxCatchAll xmlns="85e30bcc-d76c-4413-8e4d-2dce22fb0743" xsi:nil="true"/>
+    <lcf76f155ced4ddcb4097134ff3c332f xmlns="164883f8-7691-4ecf-b54a-664c0d0edefe">
+      <Terms xmlns="http://schemas.microsoft.com/office/infopath/2007/PartnerControls"/>
+    </lcf76f155ced4ddcb4097134ff3c332f>
+  </documentManagement>
+</p:properties>
 </file>
 
 <file path=customXml/itemProps1.xml><?xml version="1.0" encoding="utf-8"?>
+<ds:datastoreItem xmlns:ds="http://schemas.openxmlformats.org/officeDocument/2006/customXml" ds:itemID="{7DBE8262-9C92-4A1B-85FF-A533173B85D6}">
+  <ds:schemaRefs>
+    <ds:schemaRef ds:uri="http://schemas.microsoft.com/sharepoint/v3/contenttype/forms"/>
+  </ds:schemaRefs>
+</ds:datastoreItem>
+</file>
+
+<file path=customXml/itemProps2.xml><?xml version="1.0" encoding="utf-8"?>
+<ds:datastoreItem xmlns:ds="http://schemas.openxmlformats.org/officeDocument/2006/customXml" ds:itemID="{C7DDC965-A337-439D-993B-369D7CA6E42D}">
+  <ds:schemaRefs>
+    <ds:schemaRef ds:uri="http://schemas.microsoft.com/office/2006/metadata/contentType"/>
+    <ds:schemaRef ds:uri="http://schemas.microsoft.com/office/2006/metadata/properties/metaAttributes"/>
+    <ds:schemaRef ds:uri="http://www.w3.org/2001/XMLSchema"/>
+    <ds:schemaRef ds:uri="http://schemas.microsoft.com/office/2006/metadata/properties"/>
+    <ds:schemaRef ds:uri="164883f8-7691-4ecf-b54a-664c0d0edefe"/>
+    <ds:schemaRef ds:uri="85e30bcc-d76c-4413-8e4d-2dce22fb0743"/>
+    <ds:schemaRef ds:uri="http://schemas.microsoft.com/office/2006/documentManagement/types"/>
+    <ds:schemaRef ds:uri="http://schemas.microsoft.com/office/infopath/2007/PartnerControls"/>
+    <ds:schemaRef ds:uri="http://schemas.openxmlformats.org/package/2006/metadata/core-properties"/>
+    <ds:schemaRef ds:uri="http://purl.org/dc/elements/1.1/"/>
+    <ds:schemaRef ds:uri="http://purl.org/dc/terms/"/>
+    <ds:schemaRef ds:uri="http://schemas.microsoft.com/internal/obd"/>
+  </ds:schemaRefs>
+</ds:datastoreItem>
+</file>
+
+<file path=customXml/itemProps3.xml><?xml version="1.0" encoding="utf-8"?>
 <ds:datastoreItem xmlns:ds="http://schemas.openxmlformats.org/officeDocument/2006/customXml" ds:itemID="{D8D55360-DA4E-4EE6-A532-0D8BE99E30A4}">
   <ds:schemaRefs>
     <ds:schemaRef ds:uri="http://schemas.microsoft.com/office/2006/metadata/properties"/>
@@ -2663,16 +3137,4 @@
     <ds:schemaRef ds:uri="164883f8-7691-4ecf-b54a-664c0d0edefe"/>
   </ds:schemaRefs>
 </ds:datastoreItem>
-</file>
-
-<file path=customXml/itemProps2.xml><?xml version="1.0" encoding="utf-8"?>
-<ds:datastoreItem xmlns:ds="http://schemas.openxmlformats.org/officeDocument/2006/customXml" ds:itemID="{C7DDC965-A337-439D-993B-369D7CA6E42D}"/>
-</file>
-
-<file path=customXml/itemProps3.xml><?xml version="1.0" encoding="utf-8"?>
-<ds:datastoreItem xmlns:ds="http://schemas.openxmlformats.org/officeDocument/2006/customXml" ds:itemID="{7DBE8262-9C92-4A1B-85FF-A533173B85D6}">
-  <ds:schemaRefs>
-    <ds:schemaRef ds:uri="http://schemas.microsoft.com/sharepoint/v3/contenttype/forms"/>
-  </ds:schemaRefs>
-</ds:datastoreItem>
 </file>
</xml_diff>